<commit_message>
Dodata baza u posledice pravljenja sobe
</commit_message>
<xml_diff>
--- a/Faza 3/SSU/SSU-Pravljenje Sobe.docx
+++ b/Faza 3/SSU/SSU-Pravljenje Sobe.docx
@@ -6375,14 +6375,7 @@
           <w:rFonts w:ascii="Arial Unicode MS" w:eastAsia="Arial Unicode MS" w:hAnsi="Arial Unicode MS" w:cs="Arial Unicode MS"/>
           <w:sz w:val="20"/>
         </w:rPr>
-        <w:t>prikaz</w:t>
-      </w:r>
-      <w:r>
-        <w:rPr>
-          <w:rFonts w:ascii="Arial Unicode MS" w:eastAsia="Arial Unicode MS" w:hAnsi="Arial Unicode MS" w:cs="Arial Unicode MS"/>
-          <w:sz w:val="20"/>
-        </w:rPr>
-        <w:t>a</w:t>
+        <w:t>prikaza</w:t>
       </w:r>
       <w:proofErr w:type="spellEnd"/>
       <w:r>
@@ -6840,7 +6833,24 @@
           <w:rFonts w:ascii="Arial Unicode MS" w:eastAsia="Arial Unicode MS" w:hAnsi="Arial Unicode MS" w:cs="Arial Unicode MS"/>
           <w:sz w:val="20"/>
         </w:rPr>
-        <w:t>drugi</w:t>
+        <w:t>zabele</w:t>
+      </w:r>
+      <w:proofErr w:type="spellEnd"/>
+      <w:r>
+        <w:rPr>
+          <w:rFonts w:ascii="Arial Unicode MS" w:eastAsia="Arial Unicode MS" w:hAnsi="Arial Unicode MS" w:cs="Arial Unicode MS"/>
+          <w:sz w:val="20"/>
+          <w:lang w:val="sr-Latn-RS"/>
+        </w:rPr>
+        <w:t>žena u bazi. D</w:t>
+      </w:r>
+      <w:proofErr w:type="spellStart"/>
+      <w:r>
+        <w:rPr>
+          <w:rFonts w:ascii="Arial Unicode MS" w:eastAsia="Arial Unicode MS" w:hAnsi="Arial Unicode MS" w:cs="Arial Unicode MS"/>
+          <w:sz w:val="20"/>
+        </w:rPr>
+        <w:t>rugi</w:t>
       </w:r>
       <w:proofErr w:type="spellEnd"/>
       <w:r>

</xml_diff>